<commit_message>
Adição de Outros Modulos: Eng. Requisito
</commit_message>
<xml_diff>
--- a/Modelagem de Dados/Dicionario de Dados - Curso.docx
+++ b/Modelagem de Dados/Dicionario de Dados - Curso.docx
@@ -452,6 +452,229 @@
       <w:r>
         <w:t>seriam ministradas de acordo com o curso cadastrado. O cadastro dessas aulas ministradas será feitas a partir da disciplina, professor e horário selecionado para dar a aula, para que não haja um conflito de horários dos professores e aulas a serem ministradas.</w:t>
       </w:r>
+      <w:r>
+        <w:t xml:space="preserve"> </w:t>
+      </w:r>
+    </w:p>
+    <w:p>
+      <w:pPr>
+        <w:pStyle w:val="PargrafodaLista"/>
+        <w:numPr>
+          <w:ilvl w:val="1"/>
+          <w:numId w:val="3"/>
+        </w:numPr>
+        <w:rPr>
+          <w:b/>
+        </w:rPr>
+      </w:pPr>
+      <w:r>
+        <w:rPr>
+          <w:b/>
+        </w:rPr>
+        <w:t>Disciplina</w:t>
+      </w:r>
+    </w:p>
+    <w:p>
+      <w:r>
+        <w:t xml:space="preserve">Como já sugere a entidade disciplina é o local onde será feito o cadastro das disciplinas que o curso irá </w:t>
+      </w:r>
+      <w:proofErr w:type="gramStart"/>
+      <w:r>
+        <w:t>exercer,</w:t>
+      </w:r>
+      <w:proofErr w:type="gramEnd"/>
+      <w:r>
+        <w:t xml:space="preserve"> como nesse caso o curso seria de línguas alguns dos exemplos foram: inglês, espanhol, alemão.  Bom sendo assim só será necessário cadastrar o nome da disciplina por si só.</w:t>
+      </w:r>
+    </w:p>
+    <w:p>
+      <w:pPr>
+        <w:pStyle w:val="PargrafodaLista"/>
+        <w:numPr>
+          <w:ilvl w:val="1"/>
+          <w:numId w:val="3"/>
+        </w:numPr>
+        <w:rPr>
+          <w:b/>
+        </w:rPr>
+      </w:pPr>
+      <w:r>
+        <w:rPr>
+          <w:b/>
+        </w:rPr>
+        <w:t>Professor</w:t>
+      </w:r>
+    </w:p>
+    <w:p>
+      <w:r>
+        <w:t xml:space="preserve">Esta entidade se diz respeito </w:t>
+      </w:r>
+      <w:r>
+        <w:t xml:space="preserve"> o</w:t>
+      </w:r>
+      <w:r>
+        <w:t>n</w:t>
+      </w:r>
+      <w:r>
+        <w:t>de será feito o cadastro dos professores</w:t>
+      </w:r>
+      <w:r>
+        <w:t>,</w:t>
+      </w:r>
+      <w:r>
+        <w:t xml:space="preserve"> que vão ministrar as disciplinas </w:t>
+      </w:r>
+      <w:r>
+        <w:t xml:space="preserve">para os alunos de determinadas turmas. As informações necessárias como, endereço completo, nome, contatos, numero de matricula do funcionário, entre outros dados serão solicitados. Só que nessa ocasião não foi decidido </w:t>
+      </w:r>
+      <w:proofErr w:type="gramStart"/>
+      <w:r>
+        <w:t>a</w:t>
+      </w:r>
+      <w:proofErr w:type="gramEnd"/>
+      <w:r>
+        <w:t xml:space="preserve"> forma como seria efetuado o cadastro da disciplina que o  professor iria ministrar sem que entrasse em conflito futuramente, mais precisamente,  no momento de cadastro nas turmas</w:t>
+      </w:r>
+      <w:r>
+        <w:t>.</w:t>
+      </w:r>
+      <w:r>
+        <w:t xml:space="preserve"> </w:t>
+      </w:r>
+      <w:r>
+        <w:t>E</w:t>
+      </w:r>
+      <w:r>
+        <w:t xml:space="preserve">ntão depois de muito pensar cheguei </w:t>
+      </w:r>
+      <w:proofErr w:type="gramStart"/>
+      <w:r>
+        <w:t>a</w:t>
+      </w:r>
+      <w:proofErr w:type="gramEnd"/>
+      <w:r>
+        <w:t xml:space="preserve"> conclusão de criar a entidade </w:t>
+      </w:r>
+      <w:r>
+        <w:rPr>
+          <w:b/>
+        </w:rPr>
+        <w:t>sala de aula</w:t>
+      </w:r>
+      <w:r>
+        <w:t xml:space="preserve">. </w:t>
+      </w:r>
+    </w:p>
+    <w:p>
+      <w:r>
+        <w:t>C</w:t>
+      </w:r>
+      <w:r>
+        <w:t>omo já explicado seria o cronograma do professor</w:t>
+      </w:r>
+      <w:r>
+        <w:t>,</w:t>
+      </w:r>
+      <w:r>
+        <w:t xml:space="preserve"> informando qual turma e disci</w:t>
+      </w:r>
+      <w:r>
+        <w:t>plina ele deve dar aula.</w:t>
+      </w:r>
+      <w:r>
+        <w:t xml:space="preserve"> </w:t>
+      </w:r>
+      <w:r>
+        <w:t>J</w:t>
+      </w:r>
+      <w:r>
+        <w:t>á como muitas vezes um professor tem a possibilidad</w:t>
+      </w:r>
+      <w:r>
+        <w:t>e de dar mais de uma disciplina, e</w:t>
+      </w:r>
+      <w:r>
+        <w:t>ssa foi uma forma de coordenar os professores conforme a disciplina que ele pode exercer. Assim um professor indiretamente acaba sendo cadastrado em uma disciplina, e claro deve haver uma confirmação de quais disciplinas ele tem a possibilidade de ministrar, entre outras informações, como de qual departamento Estée e demais funcionários da escola vieram.</w:t>
+      </w:r>
+    </w:p>
+    <w:p>
+      <w:pPr>
+        <w:pStyle w:val="PargrafodaLista"/>
+        <w:numPr>
+          <w:ilvl w:val="1"/>
+          <w:numId w:val="3"/>
+        </w:numPr>
+        <w:rPr>
+          <w:b/>
+        </w:rPr>
+      </w:pPr>
+      <w:r>
+        <w:rPr>
+          <w:b/>
+        </w:rPr>
+        <w:t>Funcionário</w:t>
+      </w:r>
+    </w:p>
+    <w:p>
+      <w:r>
+        <w:t xml:space="preserve">Todos os funcionários da escola devem estar cadastrados no sistema da escola, por questões de controle e próprio manejo de dados e informações do mesmo. Para eles serão gerados um numero de matricula o qual será o referencial destes funcionários no sistema (como um CPF), alem de outras informações como nome e cargo do funcionário. </w:t>
+      </w:r>
+      <w:proofErr w:type="gramStart"/>
+      <w:r>
+        <w:t>Este numero</w:t>
+      </w:r>
+      <w:proofErr w:type="gramEnd"/>
+      <w:r>
+        <w:t xml:space="preserve"> de matricula será fornecido pelo departamento do qual o funcionário foi contratado ou ate mesmo pela escola os dois podem decidir, mas a troca destes dados devem ser feita entre ambas as instituições.</w:t>
+      </w:r>
+    </w:p>
+    <w:p>
+      <w:pPr>
+        <w:pStyle w:val="PargrafodaLista"/>
+        <w:numPr>
+          <w:ilvl w:val="1"/>
+          <w:numId w:val="3"/>
+        </w:numPr>
+        <w:tabs>
+          <w:tab w:val="left" w:pos="851"/>
+        </w:tabs>
+        <w:rPr>
+          <w:b/>
+        </w:rPr>
+      </w:pPr>
+      <w:r>
+        <w:rPr>
+          <w:b/>
+        </w:rPr>
+        <w:t>Departamento</w:t>
+      </w:r>
+    </w:p>
+    <w:p>
+      <w:r>
+        <w:t xml:space="preserve">Seria a empresa ao </w:t>
+      </w:r>
+      <w:proofErr w:type="gramStart"/>
+      <w:r>
+        <w:t>qual os</w:t>
+      </w:r>
+      <w:proofErr w:type="gramEnd"/>
+      <w:r>
+        <w:t xml:space="preserve"> funcionários estão </w:t>
+      </w:r>
+      <w:proofErr w:type="spellStart"/>
+      <w:r>
+        <w:t>ligadops</w:t>
+      </w:r>
+      <w:proofErr w:type="spellEnd"/>
+      <w:r>
+        <w:t xml:space="preserve"> de acordo com sua numero de matricula, e em cada departamento deve haver um funcionário responsável cadastrado.</w:t>
+      </w:r>
+    </w:p>
+    <w:p>
+      <w:pPr>
+        <w:pStyle w:val="PargrafodaLista"/>
+        <w:ind w:left="360"/>
+      </w:pPr>
     </w:p>
     <w:p/>
     <w:sectPr>
@@ -725,6 +948,350 @@
     </w:lvl>
   </w:abstractNum>
   <w:abstractNum w:abstractNumId="3">
+    <w:nsid w:val="3A080D11"/>
+    <w:multiLevelType w:val="hybridMultilevel"/>
+    <w:tmpl w:val="23C460B0"/>
+    <w:lvl w:ilvl="0" w:tplc="0416000F">
+      <w:start w:val="1"/>
+      <w:numFmt w:val="decimal"/>
+      <w:lvlText w:val="%1."/>
+      <w:lvlJc w:val="left"/>
+      <w:pPr>
+        <w:ind w:left="720" w:hanging="360"/>
+      </w:pPr>
+    </w:lvl>
+    <w:lvl w:ilvl="1" w:tplc="04160019" w:tentative="1">
+      <w:start w:val="1"/>
+      <w:numFmt w:val="lowerLetter"/>
+      <w:lvlText w:val="%2."/>
+      <w:lvlJc w:val="left"/>
+      <w:pPr>
+        <w:ind w:left="1440" w:hanging="360"/>
+      </w:pPr>
+    </w:lvl>
+    <w:lvl w:ilvl="2" w:tplc="0416001B" w:tentative="1">
+      <w:start w:val="1"/>
+      <w:numFmt w:val="lowerRoman"/>
+      <w:lvlText w:val="%3."/>
+      <w:lvlJc w:val="right"/>
+      <w:pPr>
+        <w:ind w:left="2160" w:hanging="180"/>
+      </w:pPr>
+    </w:lvl>
+    <w:lvl w:ilvl="3" w:tplc="0416000F" w:tentative="1">
+      <w:start w:val="1"/>
+      <w:numFmt w:val="decimal"/>
+      <w:lvlText w:val="%4."/>
+      <w:lvlJc w:val="left"/>
+      <w:pPr>
+        <w:ind w:left="2880" w:hanging="360"/>
+      </w:pPr>
+    </w:lvl>
+    <w:lvl w:ilvl="4" w:tplc="04160019" w:tentative="1">
+      <w:start w:val="1"/>
+      <w:numFmt w:val="lowerLetter"/>
+      <w:lvlText w:val="%5."/>
+      <w:lvlJc w:val="left"/>
+      <w:pPr>
+        <w:ind w:left="3600" w:hanging="360"/>
+      </w:pPr>
+    </w:lvl>
+    <w:lvl w:ilvl="5" w:tplc="0416001B" w:tentative="1">
+      <w:start w:val="1"/>
+      <w:numFmt w:val="lowerRoman"/>
+      <w:lvlText w:val="%6."/>
+      <w:lvlJc w:val="right"/>
+      <w:pPr>
+        <w:ind w:left="4320" w:hanging="180"/>
+      </w:pPr>
+    </w:lvl>
+    <w:lvl w:ilvl="6" w:tplc="0416000F" w:tentative="1">
+      <w:start w:val="1"/>
+      <w:numFmt w:val="decimal"/>
+      <w:lvlText w:val="%7."/>
+      <w:lvlJc w:val="left"/>
+      <w:pPr>
+        <w:ind w:left="5040" w:hanging="360"/>
+      </w:pPr>
+    </w:lvl>
+    <w:lvl w:ilvl="7" w:tplc="04160019" w:tentative="1">
+      <w:start w:val="1"/>
+      <w:numFmt w:val="lowerLetter"/>
+      <w:lvlText w:val="%8."/>
+      <w:lvlJc w:val="left"/>
+      <w:pPr>
+        <w:ind w:left="5760" w:hanging="360"/>
+      </w:pPr>
+    </w:lvl>
+    <w:lvl w:ilvl="8" w:tplc="0416001B" w:tentative="1">
+      <w:start w:val="1"/>
+      <w:numFmt w:val="lowerRoman"/>
+      <w:lvlText w:val="%9."/>
+      <w:lvlJc w:val="right"/>
+      <w:pPr>
+        <w:ind w:left="6480" w:hanging="180"/>
+      </w:pPr>
+    </w:lvl>
+  </w:abstractNum>
+  <w:abstractNum w:abstractNumId="4">
+    <w:nsid w:val="50796C53"/>
+    <w:multiLevelType w:val="multilevel"/>
+    <w:tmpl w:val="0416001F"/>
+    <w:lvl w:ilvl="0">
+      <w:start w:val="1"/>
+      <w:numFmt w:val="decimal"/>
+      <w:lvlText w:val="%1."/>
+      <w:lvlJc w:val="left"/>
+      <w:pPr>
+        <w:ind w:left="360" w:hanging="360"/>
+      </w:pPr>
+    </w:lvl>
+    <w:lvl w:ilvl="1">
+      <w:start w:val="1"/>
+      <w:numFmt w:val="decimal"/>
+      <w:lvlText w:val="%1.%2."/>
+      <w:lvlJc w:val="left"/>
+      <w:pPr>
+        <w:ind w:left="792" w:hanging="432"/>
+      </w:pPr>
+    </w:lvl>
+    <w:lvl w:ilvl="2">
+      <w:start w:val="1"/>
+      <w:numFmt w:val="decimal"/>
+      <w:lvlText w:val="%1.%2.%3."/>
+      <w:lvlJc w:val="left"/>
+      <w:pPr>
+        <w:ind w:left="1224" w:hanging="504"/>
+      </w:pPr>
+    </w:lvl>
+    <w:lvl w:ilvl="3">
+      <w:start w:val="1"/>
+      <w:numFmt w:val="decimal"/>
+      <w:lvlText w:val="%1.%2.%3.%4."/>
+      <w:lvlJc w:val="left"/>
+      <w:pPr>
+        <w:ind w:left="1728" w:hanging="648"/>
+      </w:pPr>
+    </w:lvl>
+    <w:lvl w:ilvl="4">
+      <w:start w:val="1"/>
+      <w:numFmt w:val="decimal"/>
+      <w:lvlText w:val="%1.%2.%3.%4.%5."/>
+      <w:lvlJc w:val="left"/>
+      <w:pPr>
+        <w:ind w:left="2232" w:hanging="792"/>
+      </w:pPr>
+    </w:lvl>
+    <w:lvl w:ilvl="5">
+      <w:start w:val="1"/>
+      <w:numFmt w:val="decimal"/>
+      <w:lvlText w:val="%1.%2.%3.%4.%5.%6."/>
+      <w:lvlJc w:val="left"/>
+      <w:pPr>
+        <w:ind w:left="2736" w:hanging="936"/>
+      </w:pPr>
+    </w:lvl>
+    <w:lvl w:ilvl="6">
+      <w:start w:val="1"/>
+      <w:numFmt w:val="decimal"/>
+      <w:lvlText w:val="%1.%2.%3.%4.%5.%6.%7."/>
+      <w:lvlJc w:val="left"/>
+      <w:pPr>
+        <w:ind w:left="3240" w:hanging="1080"/>
+      </w:pPr>
+    </w:lvl>
+    <w:lvl w:ilvl="7">
+      <w:start w:val="1"/>
+      <w:numFmt w:val="decimal"/>
+      <w:lvlText w:val="%1.%2.%3.%4.%5.%6.%7.%8."/>
+      <w:lvlJc w:val="left"/>
+      <w:pPr>
+        <w:ind w:left="3744" w:hanging="1224"/>
+      </w:pPr>
+    </w:lvl>
+    <w:lvl w:ilvl="8">
+      <w:start w:val="1"/>
+      <w:numFmt w:val="decimal"/>
+      <w:lvlText w:val="%1.%2.%3.%4.%5.%6.%7.%8.%9."/>
+      <w:lvlJc w:val="left"/>
+      <w:pPr>
+        <w:ind w:left="4320" w:hanging="1440"/>
+      </w:pPr>
+    </w:lvl>
+  </w:abstractNum>
+  <w:abstractNum w:abstractNumId="5">
+    <w:nsid w:val="56E02849"/>
+    <w:multiLevelType w:val="multilevel"/>
+    <w:tmpl w:val="0416001F"/>
+    <w:lvl w:ilvl="0">
+      <w:start w:val="1"/>
+      <w:numFmt w:val="decimal"/>
+      <w:lvlText w:val="%1."/>
+      <w:lvlJc w:val="left"/>
+      <w:pPr>
+        <w:ind w:left="360" w:hanging="360"/>
+      </w:pPr>
+    </w:lvl>
+    <w:lvl w:ilvl="1">
+      <w:start w:val="1"/>
+      <w:numFmt w:val="decimal"/>
+      <w:lvlText w:val="%1.%2."/>
+      <w:lvlJc w:val="left"/>
+      <w:pPr>
+        <w:ind w:left="792" w:hanging="432"/>
+      </w:pPr>
+    </w:lvl>
+    <w:lvl w:ilvl="2">
+      <w:start w:val="1"/>
+      <w:numFmt w:val="decimal"/>
+      <w:lvlText w:val="%1.%2.%3."/>
+      <w:lvlJc w:val="left"/>
+      <w:pPr>
+        <w:ind w:left="1224" w:hanging="504"/>
+      </w:pPr>
+    </w:lvl>
+    <w:lvl w:ilvl="3">
+      <w:start w:val="1"/>
+      <w:numFmt w:val="decimal"/>
+      <w:lvlText w:val="%1.%2.%3.%4."/>
+      <w:lvlJc w:val="left"/>
+      <w:pPr>
+        <w:ind w:left="1728" w:hanging="648"/>
+      </w:pPr>
+    </w:lvl>
+    <w:lvl w:ilvl="4">
+      <w:start w:val="1"/>
+      <w:numFmt w:val="decimal"/>
+      <w:lvlText w:val="%1.%2.%3.%4.%5."/>
+      <w:lvlJc w:val="left"/>
+      <w:pPr>
+        <w:ind w:left="2232" w:hanging="792"/>
+      </w:pPr>
+    </w:lvl>
+    <w:lvl w:ilvl="5">
+      <w:start w:val="1"/>
+      <w:numFmt w:val="decimal"/>
+      <w:lvlText w:val="%1.%2.%3.%4.%5.%6."/>
+      <w:lvlJc w:val="left"/>
+      <w:pPr>
+        <w:ind w:left="2736" w:hanging="936"/>
+      </w:pPr>
+    </w:lvl>
+    <w:lvl w:ilvl="6">
+      <w:start w:val="1"/>
+      <w:numFmt w:val="decimal"/>
+      <w:lvlText w:val="%1.%2.%3.%4.%5.%6.%7."/>
+      <w:lvlJc w:val="left"/>
+      <w:pPr>
+        <w:ind w:left="3240" w:hanging="1080"/>
+      </w:pPr>
+    </w:lvl>
+    <w:lvl w:ilvl="7">
+      <w:start w:val="1"/>
+      <w:numFmt w:val="decimal"/>
+      <w:lvlText w:val="%1.%2.%3.%4.%5.%6.%7.%8."/>
+      <w:lvlJc w:val="left"/>
+      <w:pPr>
+        <w:ind w:left="3744" w:hanging="1224"/>
+      </w:pPr>
+    </w:lvl>
+    <w:lvl w:ilvl="8">
+      <w:start w:val="1"/>
+      <w:numFmt w:val="decimal"/>
+      <w:lvlText w:val="%1.%2.%3.%4.%5.%6.%7.%8.%9."/>
+      <w:lvlJc w:val="left"/>
+      <w:pPr>
+        <w:ind w:left="4320" w:hanging="1440"/>
+      </w:pPr>
+    </w:lvl>
+  </w:abstractNum>
+  <w:abstractNum w:abstractNumId="6">
+    <w:nsid w:val="5DD33D45"/>
+    <w:multiLevelType w:val="multilevel"/>
+    <w:tmpl w:val="0416001F"/>
+    <w:lvl w:ilvl="0">
+      <w:start w:val="1"/>
+      <w:numFmt w:val="decimal"/>
+      <w:lvlText w:val="%1."/>
+      <w:lvlJc w:val="left"/>
+      <w:pPr>
+        <w:ind w:left="360" w:hanging="360"/>
+      </w:pPr>
+    </w:lvl>
+    <w:lvl w:ilvl="1">
+      <w:start w:val="1"/>
+      <w:numFmt w:val="decimal"/>
+      <w:lvlText w:val="%1.%2."/>
+      <w:lvlJc w:val="left"/>
+      <w:pPr>
+        <w:ind w:left="792" w:hanging="432"/>
+      </w:pPr>
+    </w:lvl>
+    <w:lvl w:ilvl="2">
+      <w:start w:val="1"/>
+      <w:numFmt w:val="decimal"/>
+      <w:lvlText w:val="%1.%2.%3."/>
+      <w:lvlJc w:val="left"/>
+      <w:pPr>
+        <w:ind w:left="1224" w:hanging="504"/>
+      </w:pPr>
+    </w:lvl>
+    <w:lvl w:ilvl="3">
+      <w:start w:val="1"/>
+      <w:numFmt w:val="decimal"/>
+      <w:lvlText w:val="%1.%2.%3.%4."/>
+      <w:lvlJc w:val="left"/>
+      <w:pPr>
+        <w:ind w:left="1728" w:hanging="648"/>
+      </w:pPr>
+    </w:lvl>
+    <w:lvl w:ilvl="4">
+      <w:start w:val="1"/>
+      <w:numFmt w:val="decimal"/>
+      <w:lvlText w:val="%1.%2.%3.%4.%5."/>
+      <w:lvlJc w:val="left"/>
+      <w:pPr>
+        <w:ind w:left="2232" w:hanging="792"/>
+      </w:pPr>
+    </w:lvl>
+    <w:lvl w:ilvl="5">
+      <w:start w:val="1"/>
+      <w:numFmt w:val="decimal"/>
+      <w:lvlText w:val="%1.%2.%3.%4.%5.%6."/>
+      <w:lvlJc w:val="left"/>
+      <w:pPr>
+        <w:ind w:left="2736" w:hanging="936"/>
+      </w:pPr>
+    </w:lvl>
+    <w:lvl w:ilvl="6">
+      <w:start w:val="1"/>
+      <w:numFmt w:val="decimal"/>
+      <w:lvlText w:val="%1.%2.%3.%4.%5.%6.%7."/>
+      <w:lvlJc w:val="left"/>
+      <w:pPr>
+        <w:ind w:left="3240" w:hanging="1080"/>
+      </w:pPr>
+    </w:lvl>
+    <w:lvl w:ilvl="7">
+      <w:start w:val="1"/>
+      <w:numFmt w:val="decimal"/>
+      <w:lvlText w:val="%1.%2.%3.%4.%5.%6.%7.%8."/>
+      <w:lvlJc w:val="left"/>
+      <w:pPr>
+        <w:ind w:left="3744" w:hanging="1224"/>
+      </w:pPr>
+    </w:lvl>
+    <w:lvl w:ilvl="8">
+      <w:start w:val="1"/>
+      <w:numFmt w:val="decimal"/>
+      <w:lvlText w:val="%1.%2.%3.%4.%5.%6.%7.%8.%9."/>
+      <w:lvlJc w:val="left"/>
+      <w:pPr>
+        <w:ind w:left="4320" w:hanging="1440"/>
+      </w:pPr>
+    </w:lvl>
+  </w:abstractNum>
+  <w:abstractNum w:abstractNumId="7">
     <w:nsid w:val="6B236499"/>
     <w:multiLevelType w:val="multilevel"/>
     <w:tmpl w:val="0416001F"/>
@@ -811,7 +1378,7 @@
     </w:lvl>
   </w:abstractNum>
   <w:num w:numId="1">
-    <w:abstractNumId w:val="3"/>
+    <w:abstractNumId w:val="7"/>
   </w:num>
   <w:num w:numId="2">
     <w:abstractNumId w:val="0"/>
@@ -821,6 +1388,18 @@
   </w:num>
   <w:num w:numId="4">
     <w:abstractNumId w:val="2"/>
+  </w:num>
+  <w:num w:numId="5">
+    <w:abstractNumId w:val="3"/>
+  </w:num>
+  <w:num w:numId="6">
+    <w:abstractNumId w:val="5"/>
+  </w:num>
+  <w:num w:numId="7">
+    <w:abstractNumId w:val="6"/>
+  </w:num>
+  <w:num w:numId="8">
+    <w:abstractNumId w:val="4"/>
   </w:num>
 </w:numbering>
 </file>

</xml_diff>